<commit_message>
use npm and gitignore
</commit_message>
<xml_diff>
--- a/NoiDung/NoiDungGhiChep.docx
+++ b/NoiDung/NoiDungGhiChep.docx
@@ -5,10 +5,16 @@
     <w:p>
       <w:pPr>
         <w:rPr>
+          <w:b/>
+          <w:bCs/>
           <w:lang w:val="vi-VN"/>
         </w:rPr>
       </w:pPr>
       <w:r>
+        <w:rPr>
+          <w:b/>
+          <w:bCs/>
+        </w:rPr>
         <w:t xml:space="preserve">clients/servers </w:t>
       </w:r>
     </w:p>
@@ -507,11 +513,15 @@
     <w:p>
       <w:pPr>
         <w:rPr>
+          <w:b/>
+          <w:bCs/>
           <w:lang w:val="vi-VN"/>
         </w:rPr>
       </w:pPr>
       <w:r>
         <w:rPr>
+          <w:b/>
+          <w:bCs/>
           <w:lang w:val="vi-VN"/>
         </w:rPr>
         <w:t xml:space="preserve">NPM - </w:t>
@@ -519,6 +529,8 @@
       <w:proofErr w:type="spellStart"/>
       <w:r>
         <w:rPr>
+          <w:b/>
+          <w:bCs/>
           <w:lang w:val="vi-VN"/>
         </w:rPr>
         <w:t>Node</w:t>
@@ -526,13 +538,17 @@
       <w:proofErr w:type="spellEnd"/>
       <w:r>
         <w:rPr>
-          <w:lang w:val="vi-VN"/>
-        </w:rPr>
-        <w:t xml:space="preserve"> </w:t>
-      </w:r>
-      <w:proofErr w:type="spellStart"/>
-      <w:r>
-        <w:rPr>
+          <w:b/>
+          <w:bCs/>
+          <w:lang w:val="vi-VN"/>
+        </w:rPr>
+        <w:t xml:space="preserve"> </w:t>
+      </w:r>
+      <w:proofErr w:type="spellStart"/>
+      <w:r>
+        <w:rPr>
+          <w:b/>
+          <w:bCs/>
           <w:lang w:val="vi-VN"/>
         </w:rPr>
         <w:t>package</w:t>
@@ -540,13 +556,17 @@
       <w:proofErr w:type="spellEnd"/>
       <w:r>
         <w:rPr>
-          <w:lang w:val="vi-VN"/>
-        </w:rPr>
-        <w:t xml:space="preserve"> </w:t>
-      </w:r>
-      <w:proofErr w:type="spellStart"/>
-      <w:r>
-        <w:rPr>
+          <w:b/>
+          <w:bCs/>
+          <w:lang w:val="vi-VN"/>
+        </w:rPr>
+        <w:t xml:space="preserve"> </w:t>
+      </w:r>
+      <w:proofErr w:type="spellStart"/>
+      <w:r>
+        <w:rPr>
+          <w:b/>
+          <w:bCs/>
           <w:lang w:val="vi-VN"/>
         </w:rPr>
         <w:t>manager</w:t>
@@ -637,6 +657,1257 @@
         <w:t>nodejs</w:t>
       </w:r>
       <w:proofErr w:type="spellEnd"/>
+    </w:p>
+    <w:p>
+      <w:pPr>
+        <w:rPr>
+          <w:lang w:val="vi-VN"/>
+        </w:rPr>
+      </w:pPr>
+      <w:proofErr w:type="spellStart"/>
+      <w:r>
+        <w:rPr>
+          <w:lang w:val="vi-VN"/>
+        </w:rPr>
+        <w:t>Để</w:t>
+      </w:r>
+      <w:proofErr w:type="spellEnd"/>
+      <w:r>
+        <w:rPr>
+          <w:lang w:val="vi-VN"/>
+        </w:rPr>
+        <w:t xml:space="preserve"> </w:t>
+      </w:r>
+      <w:proofErr w:type="spellStart"/>
+      <w:r>
+        <w:rPr>
+          <w:lang w:val="vi-VN"/>
+        </w:rPr>
+        <w:t>kết</w:t>
+      </w:r>
+      <w:proofErr w:type="spellEnd"/>
+      <w:r>
+        <w:rPr>
+          <w:lang w:val="vi-VN"/>
+        </w:rPr>
+        <w:t xml:space="preserve"> </w:t>
+      </w:r>
+      <w:proofErr w:type="spellStart"/>
+      <w:r>
+        <w:rPr>
+          <w:lang w:val="vi-VN"/>
+        </w:rPr>
+        <w:t>nối</w:t>
+      </w:r>
+      <w:proofErr w:type="spellEnd"/>
+      <w:r>
+        <w:rPr>
+          <w:lang w:val="vi-VN"/>
+        </w:rPr>
+        <w:t xml:space="preserve"> </w:t>
+      </w:r>
+      <w:proofErr w:type="spellStart"/>
+      <w:r>
+        <w:rPr>
+          <w:lang w:val="vi-VN"/>
+        </w:rPr>
+        <w:t>các</w:t>
+      </w:r>
+      <w:proofErr w:type="spellEnd"/>
+      <w:r>
+        <w:rPr>
+          <w:lang w:val="vi-VN"/>
+        </w:rPr>
+        <w:t xml:space="preserve"> </w:t>
+      </w:r>
+      <w:proofErr w:type="spellStart"/>
+      <w:r>
+        <w:rPr>
+          <w:lang w:val="vi-VN"/>
+        </w:rPr>
+        <w:t>cá</w:t>
+      </w:r>
+      <w:proofErr w:type="spellEnd"/>
+      <w:r>
+        <w:rPr>
+          <w:lang w:val="vi-VN"/>
+        </w:rPr>
+        <w:t xml:space="preserve"> nhân </w:t>
+      </w:r>
+      <w:proofErr w:type="spellStart"/>
+      <w:r>
+        <w:rPr>
+          <w:lang w:val="vi-VN"/>
+        </w:rPr>
+        <w:t>phát</w:t>
+      </w:r>
+      <w:proofErr w:type="spellEnd"/>
+      <w:r>
+        <w:rPr>
+          <w:lang w:val="vi-VN"/>
+        </w:rPr>
+        <w:t xml:space="preserve"> </w:t>
+      </w:r>
+      <w:proofErr w:type="spellStart"/>
+      <w:r>
+        <w:rPr>
+          <w:lang w:val="vi-VN"/>
+        </w:rPr>
+        <w:t>triển</w:t>
+      </w:r>
+      <w:proofErr w:type="spellEnd"/>
+      <w:r>
+        <w:rPr>
+          <w:lang w:val="vi-VN"/>
+        </w:rPr>
+        <w:t xml:space="preserve"> </w:t>
+      </w:r>
+      <w:proofErr w:type="spellStart"/>
+      <w:r>
+        <w:rPr>
+          <w:lang w:val="vi-VN"/>
+        </w:rPr>
+        <w:t>một</w:t>
+      </w:r>
+      <w:proofErr w:type="spellEnd"/>
+      <w:r>
+        <w:rPr>
+          <w:lang w:val="vi-VN"/>
+        </w:rPr>
+        <w:t xml:space="preserve"> </w:t>
+      </w:r>
+      <w:proofErr w:type="spellStart"/>
+      <w:r>
+        <w:rPr>
+          <w:lang w:val="vi-VN"/>
+        </w:rPr>
+        <w:t>project</w:t>
+      </w:r>
+      <w:proofErr w:type="spellEnd"/>
+      <w:r>
+        <w:rPr>
+          <w:lang w:val="vi-VN"/>
+        </w:rPr>
+        <w:t xml:space="preserve"> </w:t>
+      </w:r>
+      <w:proofErr w:type="spellStart"/>
+      <w:r>
+        <w:rPr>
+          <w:lang w:val="vi-VN"/>
+        </w:rPr>
+        <w:t>thì</w:t>
+      </w:r>
+      <w:proofErr w:type="spellEnd"/>
+      <w:r>
+        <w:rPr>
+          <w:lang w:val="vi-VN"/>
+        </w:rPr>
+        <w:t xml:space="preserve"> </w:t>
+      </w:r>
+      <w:proofErr w:type="spellStart"/>
+      <w:r>
+        <w:rPr>
+          <w:lang w:val="vi-VN"/>
+        </w:rPr>
+        <w:t>sẽ</w:t>
+      </w:r>
+      <w:proofErr w:type="spellEnd"/>
+      <w:r>
+        <w:rPr>
+          <w:lang w:val="vi-VN"/>
+        </w:rPr>
+        <w:t xml:space="preserve"> </w:t>
+      </w:r>
+      <w:proofErr w:type="spellStart"/>
+      <w:r>
+        <w:rPr>
+          <w:lang w:val="vi-VN"/>
+        </w:rPr>
+        <w:t>cần</w:t>
+      </w:r>
+      <w:proofErr w:type="spellEnd"/>
+      <w:r>
+        <w:rPr>
+          <w:lang w:val="vi-VN"/>
+        </w:rPr>
+        <w:t xml:space="preserve"> </w:t>
+      </w:r>
+      <w:proofErr w:type="spellStart"/>
+      <w:r>
+        <w:rPr>
+          <w:lang w:val="vi-VN"/>
+        </w:rPr>
+        <w:t>tải</w:t>
+      </w:r>
+      <w:proofErr w:type="spellEnd"/>
+      <w:r>
+        <w:rPr>
+          <w:lang w:val="vi-VN"/>
+        </w:rPr>
+        <w:t xml:space="preserve"> </w:t>
+      </w:r>
+      <w:proofErr w:type="spellStart"/>
+      <w:r>
+        <w:rPr>
+          <w:lang w:val="vi-VN"/>
+        </w:rPr>
+        <w:t>những</w:t>
+      </w:r>
+      <w:proofErr w:type="spellEnd"/>
+      <w:r>
+        <w:rPr>
+          <w:lang w:val="vi-VN"/>
+        </w:rPr>
+        <w:t xml:space="preserve"> thư </w:t>
+      </w:r>
+      <w:proofErr w:type="spellStart"/>
+      <w:r>
+        <w:rPr>
+          <w:lang w:val="vi-VN"/>
+        </w:rPr>
+        <w:t>viện</w:t>
+      </w:r>
+      <w:proofErr w:type="spellEnd"/>
+      <w:r>
+        <w:rPr>
+          <w:lang w:val="vi-VN"/>
+        </w:rPr>
+        <w:t xml:space="preserve"> </w:t>
+      </w:r>
+      <w:proofErr w:type="spellStart"/>
+      <w:r>
+        <w:rPr>
+          <w:lang w:val="vi-VN"/>
+        </w:rPr>
+        <w:t>giống</w:t>
+      </w:r>
+      <w:proofErr w:type="spellEnd"/>
+      <w:r>
+        <w:rPr>
+          <w:lang w:val="vi-VN"/>
+        </w:rPr>
+        <w:t xml:space="preserve"> nhau, nên </w:t>
+      </w:r>
+      <w:proofErr w:type="spellStart"/>
+      <w:r>
+        <w:rPr>
+          <w:lang w:val="vi-VN"/>
+        </w:rPr>
+        <w:t>cần</w:t>
+      </w:r>
+      <w:proofErr w:type="spellEnd"/>
+      <w:r>
+        <w:rPr>
+          <w:lang w:val="vi-VN"/>
+        </w:rPr>
+        <w:t xml:space="preserve"> </w:t>
+      </w:r>
+      <w:proofErr w:type="spellStart"/>
+      <w:r>
+        <w:rPr>
+          <w:lang w:val="vi-VN"/>
+        </w:rPr>
+        <w:t>có</w:t>
+      </w:r>
+      <w:proofErr w:type="spellEnd"/>
+      <w:r>
+        <w:rPr>
+          <w:lang w:val="vi-VN"/>
+        </w:rPr>
+        <w:t xml:space="preserve"> </w:t>
+      </w:r>
+      <w:proofErr w:type="spellStart"/>
+      <w:r>
+        <w:rPr>
+          <w:lang w:val="vi-VN"/>
+        </w:rPr>
+        <w:t>file</w:t>
+      </w:r>
+      <w:proofErr w:type="spellEnd"/>
+      <w:r>
+        <w:rPr>
+          <w:lang w:val="vi-VN"/>
+        </w:rPr>
+        <w:t xml:space="preserve"> </w:t>
+      </w:r>
+      <w:proofErr w:type="spellStart"/>
+      <w:r>
+        <w:rPr>
+          <w:lang w:val="vi-VN"/>
+        </w:rPr>
+        <w:t>pakage.json</w:t>
+      </w:r>
+      <w:proofErr w:type="spellEnd"/>
+    </w:p>
+    <w:p>
+      <w:pPr>
+        <w:rPr>
+          <w:lang w:val="vi-VN"/>
+        </w:rPr>
+      </w:pPr>
+      <w:proofErr w:type="spellStart"/>
+      <w:r>
+        <w:rPr>
+          <w:lang w:val="vi-VN"/>
+        </w:rPr>
+        <w:t>Cách</w:t>
+      </w:r>
+      <w:proofErr w:type="spellEnd"/>
+      <w:r>
+        <w:rPr>
+          <w:lang w:val="vi-VN"/>
+        </w:rPr>
+        <w:t xml:space="preserve"> </w:t>
+      </w:r>
+      <w:proofErr w:type="spellStart"/>
+      <w:r>
+        <w:rPr>
+          <w:lang w:val="vi-VN"/>
+        </w:rPr>
+        <w:t>tải</w:t>
+      </w:r>
+      <w:proofErr w:type="spellEnd"/>
+      <w:r>
+        <w:rPr>
+          <w:lang w:val="vi-VN"/>
+        </w:rPr>
+        <w:t xml:space="preserve"> </w:t>
+      </w:r>
+      <w:proofErr w:type="spellStart"/>
+      <w:r>
+        <w:rPr>
+          <w:lang w:val="vi-VN"/>
+        </w:rPr>
+        <w:t>các</w:t>
+      </w:r>
+      <w:proofErr w:type="spellEnd"/>
+      <w:r>
+        <w:rPr>
+          <w:lang w:val="vi-VN"/>
+        </w:rPr>
+        <w:t xml:space="preserve"> </w:t>
+      </w:r>
+      <w:proofErr w:type="spellStart"/>
+      <w:r>
+        <w:rPr>
+          <w:lang w:val="vi-VN"/>
+        </w:rPr>
+        <w:t>gói</w:t>
+      </w:r>
+      <w:proofErr w:type="spellEnd"/>
+      <w:r>
+        <w:rPr>
+          <w:lang w:val="vi-VN"/>
+        </w:rPr>
+        <w:t xml:space="preserve"> </w:t>
+      </w:r>
+      <w:proofErr w:type="spellStart"/>
+      <w:r>
+        <w:rPr>
+          <w:lang w:val="vi-VN"/>
+        </w:rPr>
+        <w:t>tại</w:t>
+      </w:r>
+      <w:proofErr w:type="spellEnd"/>
+      <w:r>
+        <w:rPr>
+          <w:lang w:val="vi-VN"/>
+        </w:rPr>
+        <w:t xml:space="preserve"> </w:t>
+      </w:r>
+      <w:proofErr w:type="spellStart"/>
+      <w:r>
+        <w:rPr>
+          <w:lang w:val="vi-VN"/>
+        </w:rPr>
+        <w:t>npm</w:t>
+      </w:r>
+      <w:proofErr w:type="spellEnd"/>
+      <w:r>
+        <w:rPr>
+          <w:lang w:val="vi-VN"/>
+        </w:rPr>
+        <w:t xml:space="preserve"> </w:t>
+      </w:r>
+    </w:p>
+    <w:p>
+      <w:pPr>
+        <w:rPr>
+          <w:lang w:val="vi-VN"/>
+        </w:rPr>
+      </w:pPr>
+      <w:proofErr w:type="spellStart"/>
+      <w:r>
+        <w:rPr>
+          <w:lang w:val="vi-VN"/>
+        </w:rPr>
+        <w:t>npm</w:t>
+      </w:r>
+      <w:proofErr w:type="spellEnd"/>
+      <w:r>
+        <w:rPr>
+          <w:lang w:val="vi-VN"/>
+        </w:rPr>
+        <w:t xml:space="preserve"> </w:t>
+      </w:r>
+      <w:proofErr w:type="spellStart"/>
+      <w:r>
+        <w:rPr>
+          <w:lang w:val="vi-VN"/>
+        </w:rPr>
+        <w:t>install</w:t>
+      </w:r>
+      <w:proofErr w:type="spellEnd"/>
+      <w:r>
+        <w:rPr>
+          <w:lang w:val="vi-VN"/>
+        </w:rPr>
+        <w:t xml:space="preserve"> </w:t>
+      </w:r>
+      <w:proofErr w:type="spellStart"/>
+      <w:r>
+        <w:rPr>
+          <w:lang w:val="vi-VN"/>
+        </w:rPr>
+        <w:t>package</w:t>
+      </w:r>
+      <w:proofErr w:type="spellEnd"/>
+      <w:r>
+        <w:rPr>
+          <w:lang w:val="vi-VN"/>
+        </w:rPr>
+        <w:t xml:space="preserve"> </w:t>
+      </w:r>
+      <w:proofErr w:type="spellStart"/>
+      <w:r>
+        <w:rPr>
+          <w:lang w:val="vi-VN"/>
+        </w:rPr>
+        <w:t>hoặc</w:t>
+      </w:r>
+      <w:proofErr w:type="spellEnd"/>
+      <w:r>
+        <w:rPr>
+          <w:lang w:val="vi-VN"/>
+        </w:rPr>
+        <w:t xml:space="preserve"> đơn </w:t>
+      </w:r>
+      <w:proofErr w:type="spellStart"/>
+      <w:r>
+        <w:rPr>
+          <w:lang w:val="vi-VN"/>
+        </w:rPr>
+        <w:t>giản</w:t>
+      </w:r>
+      <w:proofErr w:type="spellEnd"/>
+      <w:r>
+        <w:rPr>
+          <w:lang w:val="vi-VN"/>
+        </w:rPr>
+        <w:t xml:space="preserve"> </w:t>
+      </w:r>
+      <w:proofErr w:type="spellStart"/>
+      <w:r>
+        <w:rPr>
+          <w:lang w:val="vi-VN"/>
+        </w:rPr>
+        <w:t>là</w:t>
+      </w:r>
+      <w:proofErr w:type="spellEnd"/>
+      <w:r>
+        <w:rPr>
+          <w:lang w:val="vi-VN"/>
+        </w:rPr>
+        <w:t xml:space="preserve"> </w:t>
+      </w:r>
+      <w:proofErr w:type="spellStart"/>
+      <w:r>
+        <w:rPr>
+          <w:lang w:val="vi-VN"/>
+        </w:rPr>
+        <w:t>npm</w:t>
+      </w:r>
+      <w:proofErr w:type="spellEnd"/>
+      <w:r>
+        <w:rPr>
+          <w:lang w:val="vi-VN"/>
+        </w:rPr>
+        <w:t xml:space="preserve"> -i </w:t>
+      </w:r>
+      <w:proofErr w:type="spellStart"/>
+      <w:r>
+        <w:rPr>
+          <w:lang w:val="vi-VN"/>
+        </w:rPr>
+        <w:t>package</w:t>
+      </w:r>
+      <w:proofErr w:type="spellEnd"/>
+    </w:p>
+    <w:p>
+      <w:pPr>
+        <w:rPr>
+          <w:lang w:val="vi-VN"/>
+        </w:rPr>
+      </w:pPr>
+    </w:p>
+    <w:p>
+      <w:pPr>
+        <w:rPr>
+          <w:lang w:val="vi-VN"/>
+        </w:rPr>
+      </w:pPr>
+      <w:proofErr w:type="spellStart"/>
+      <w:r>
+        <w:rPr>
+          <w:lang w:val="vi-VN"/>
+        </w:rPr>
+        <w:t>Tải</w:t>
+      </w:r>
+      <w:proofErr w:type="spellEnd"/>
+      <w:r>
+        <w:rPr>
+          <w:lang w:val="vi-VN"/>
+        </w:rPr>
+        <w:t xml:space="preserve"> Express </w:t>
+      </w:r>
+      <w:proofErr w:type="spellStart"/>
+      <w:r>
+        <w:rPr>
+          <w:lang w:val="vi-VN"/>
+        </w:rPr>
+        <w:t>npm</w:t>
+      </w:r>
+      <w:proofErr w:type="spellEnd"/>
+      <w:r>
+        <w:rPr>
+          <w:lang w:val="vi-VN"/>
+        </w:rPr>
+        <w:t xml:space="preserve"> </w:t>
+      </w:r>
+      <w:proofErr w:type="spellStart"/>
+      <w:r>
+        <w:rPr>
+          <w:lang w:val="vi-VN"/>
+        </w:rPr>
+        <w:t>install</w:t>
+      </w:r>
+      <w:proofErr w:type="spellEnd"/>
+      <w:r>
+        <w:rPr>
+          <w:lang w:val="vi-VN"/>
+        </w:rPr>
+        <w:t xml:space="preserve"> --</w:t>
+      </w:r>
+      <w:proofErr w:type="spellStart"/>
+      <w:r>
+        <w:rPr>
+          <w:lang w:val="vi-VN"/>
+        </w:rPr>
+        <w:t>save-exact</w:t>
+      </w:r>
+      <w:proofErr w:type="spellEnd"/>
+      <w:r>
+        <w:rPr>
+          <w:lang w:val="vi-VN"/>
+        </w:rPr>
+        <w:t xml:space="preserve"> </w:t>
+      </w:r>
+      <w:hyperlink r:id="rId4" w:history="1">
+        <w:r>
+          <w:rPr>
+            <w:rStyle w:val="a3"/>
+            <w:lang w:val="vi-VN"/>
+          </w:rPr>
+          <w:t>express@4.17.1</w:t>
+        </w:r>
+      </w:hyperlink>
+    </w:p>
+    <w:p>
+      <w:pPr>
+        <w:rPr>
+          <w:lang w:val="vi-VN"/>
+        </w:rPr>
+      </w:pPr>
+      <w:proofErr w:type="spellStart"/>
+      <w:r>
+        <w:rPr>
+          <w:lang w:val="vi-VN"/>
+        </w:rPr>
+        <w:t>Sẽ</w:t>
+      </w:r>
+      <w:proofErr w:type="spellEnd"/>
+      <w:r>
+        <w:rPr>
+          <w:lang w:val="vi-VN"/>
+        </w:rPr>
+        <w:t xml:space="preserve"> </w:t>
+      </w:r>
+      <w:proofErr w:type="spellStart"/>
+      <w:r>
+        <w:rPr>
+          <w:lang w:val="vi-VN"/>
+        </w:rPr>
+        <w:t>có</w:t>
+      </w:r>
+      <w:proofErr w:type="spellEnd"/>
+      <w:r>
+        <w:rPr>
+          <w:lang w:val="vi-VN"/>
+        </w:rPr>
+        <w:t xml:space="preserve"> thêm </w:t>
+      </w:r>
+      <w:proofErr w:type="spellStart"/>
+      <w:r>
+        <w:rPr>
+          <w:lang w:val="vi-VN"/>
+        </w:rPr>
+        <w:t>một</w:t>
+      </w:r>
+      <w:proofErr w:type="spellEnd"/>
+      <w:r>
+        <w:rPr>
+          <w:lang w:val="vi-VN"/>
+        </w:rPr>
+        <w:t xml:space="preserve"> </w:t>
+      </w:r>
+      <w:proofErr w:type="spellStart"/>
+      <w:r>
+        <w:rPr>
+          <w:lang w:val="vi-VN"/>
+        </w:rPr>
+        <w:t>file</w:t>
+      </w:r>
+      <w:proofErr w:type="spellEnd"/>
+      <w:r>
+        <w:rPr>
+          <w:lang w:val="vi-VN"/>
+        </w:rPr>
+        <w:t xml:space="preserve"> </w:t>
+      </w:r>
+      <w:proofErr w:type="spellStart"/>
+      <w:r>
+        <w:rPr>
+          <w:lang w:val="vi-VN"/>
+        </w:rPr>
+        <w:t>là</w:t>
+      </w:r>
+      <w:proofErr w:type="spellEnd"/>
+      <w:r>
+        <w:rPr>
+          <w:lang w:val="vi-VN"/>
+        </w:rPr>
+        <w:t xml:space="preserve"> </w:t>
+      </w:r>
+      <w:proofErr w:type="spellStart"/>
+      <w:r>
+        <w:rPr>
+          <w:lang w:val="vi-VN"/>
+        </w:rPr>
+        <w:t>pakage-lock.json</w:t>
+      </w:r>
+      <w:proofErr w:type="spellEnd"/>
+      <w:r>
+        <w:rPr>
+          <w:lang w:val="vi-VN"/>
+        </w:rPr>
+        <w:t xml:space="preserve"> : </w:t>
+      </w:r>
+      <w:proofErr w:type="spellStart"/>
+      <w:r>
+        <w:rPr>
+          <w:lang w:val="vi-VN"/>
+        </w:rPr>
+        <w:t>này</w:t>
+      </w:r>
+      <w:proofErr w:type="spellEnd"/>
+      <w:r>
+        <w:rPr>
+          <w:lang w:val="vi-VN"/>
+        </w:rPr>
+        <w:t xml:space="preserve"> </w:t>
+      </w:r>
+      <w:proofErr w:type="spellStart"/>
+      <w:r>
+        <w:rPr>
+          <w:lang w:val="vi-VN"/>
+        </w:rPr>
+        <w:t>để</w:t>
+      </w:r>
+      <w:proofErr w:type="spellEnd"/>
+      <w:r>
+        <w:rPr>
+          <w:lang w:val="vi-VN"/>
+        </w:rPr>
+        <w:t xml:space="preserve"> cho </w:t>
+      </w:r>
+      <w:proofErr w:type="spellStart"/>
+      <w:r>
+        <w:rPr>
+          <w:lang w:val="vi-VN"/>
+        </w:rPr>
+        <w:t>máy</w:t>
+      </w:r>
+      <w:proofErr w:type="spellEnd"/>
+      <w:r>
+        <w:rPr>
+          <w:lang w:val="vi-VN"/>
+        </w:rPr>
+        <w:t xml:space="preserve"> </w:t>
+      </w:r>
+      <w:proofErr w:type="spellStart"/>
+      <w:r>
+        <w:rPr>
+          <w:lang w:val="vi-VN"/>
+        </w:rPr>
+        <w:t>đọc</w:t>
+      </w:r>
+      <w:proofErr w:type="spellEnd"/>
+      <w:r>
+        <w:rPr>
+          <w:lang w:val="vi-VN"/>
+        </w:rPr>
+        <w:t xml:space="preserve"> chưa </w:t>
+      </w:r>
+      <w:proofErr w:type="spellStart"/>
+      <w:r>
+        <w:rPr>
+          <w:lang w:val="vi-VN"/>
+        </w:rPr>
+        <w:t>cần</w:t>
+      </w:r>
+      <w:proofErr w:type="spellEnd"/>
+      <w:r>
+        <w:rPr>
+          <w:lang w:val="vi-VN"/>
+        </w:rPr>
+        <w:t xml:space="preserve"> quan tâm </w:t>
+      </w:r>
+      <w:proofErr w:type="spellStart"/>
+      <w:r>
+        <w:rPr>
+          <w:lang w:val="vi-VN"/>
+        </w:rPr>
+        <w:t>nhiều</w:t>
+      </w:r>
+      <w:proofErr w:type="spellEnd"/>
+      <w:r>
+        <w:rPr>
+          <w:lang w:val="vi-VN"/>
+        </w:rPr>
+        <w:t xml:space="preserve">. Không </w:t>
+      </w:r>
+      <w:proofErr w:type="spellStart"/>
+      <w:r>
+        <w:rPr>
+          <w:lang w:val="vi-VN"/>
+        </w:rPr>
+        <w:t>xóa</w:t>
+      </w:r>
+      <w:proofErr w:type="spellEnd"/>
+      <w:r>
+        <w:rPr>
+          <w:lang w:val="vi-VN"/>
+        </w:rPr>
+        <w:t xml:space="preserve"> </w:t>
+      </w:r>
+      <w:proofErr w:type="spellStart"/>
+      <w:r>
+        <w:rPr>
+          <w:lang w:val="vi-VN"/>
+        </w:rPr>
+        <w:t>gì</w:t>
+      </w:r>
+      <w:proofErr w:type="spellEnd"/>
+      <w:r>
+        <w:rPr>
+          <w:lang w:val="vi-VN"/>
+        </w:rPr>
+        <w:t xml:space="preserve"> </w:t>
+      </w:r>
+      <w:proofErr w:type="spellStart"/>
+      <w:r>
+        <w:rPr>
+          <w:lang w:val="vi-VN"/>
+        </w:rPr>
+        <w:t>cả</w:t>
+      </w:r>
+      <w:proofErr w:type="spellEnd"/>
+      <w:r>
+        <w:rPr>
+          <w:lang w:val="vi-VN"/>
+        </w:rPr>
+        <w:t>.</w:t>
+      </w:r>
+    </w:p>
+    <w:p>
+      <w:pPr>
+        <w:rPr>
+          <w:lang w:val="vi-VN"/>
+        </w:rPr>
+      </w:pPr>
+    </w:p>
+    <w:p>
+      <w:pPr>
+        <w:rPr>
+          <w:lang w:val="vi-VN"/>
+        </w:rPr>
+      </w:pPr>
+      <w:proofErr w:type="spellStart"/>
+      <w:r>
+        <w:rPr>
+          <w:lang w:val="vi-VN"/>
+        </w:rPr>
+        <w:t>Có</w:t>
+      </w:r>
+      <w:proofErr w:type="spellEnd"/>
+      <w:r>
+        <w:rPr>
+          <w:lang w:val="vi-VN"/>
+        </w:rPr>
+        <w:t xml:space="preserve"> thêm thư </w:t>
+      </w:r>
+      <w:proofErr w:type="spellStart"/>
+      <w:r>
+        <w:rPr>
+          <w:lang w:val="vi-VN"/>
+        </w:rPr>
+        <w:t>mục</w:t>
+      </w:r>
+      <w:proofErr w:type="spellEnd"/>
+      <w:r>
+        <w:rPr>
+          <w:lang w:val="vi-VN"/>
+        </w:rPr>
+        <w:t xml:space="preserve"> </w:t>
+      </w:r>
+      <w:proofErr w:type="spellStart"/>
+      <w:r>
+        <w:rPr>
+          <w:lang w:val="vi-VN"/>
+        </w:rPr>
+        <w:t>node_modules</w:t>
+      </w:r>
+      <w:proofErr w:type="spellEnd"/>
+      <w:r>
+        <w:rPr>
+          <w:lang w:val="vi-VN"/>
+        </w:rPr>
+        <w:t xml:space="preserve">, không </w:t>
+      </w:r>
+      <w:proofErr w:type="spellStart"/>
+      <w:r>
+        <w:rPr>
+          <w:lang w:val="vi-VN"/>
+        </w:rPr>
+        <w:t>cần</w:t>
+      </w:r>
+      <w:proofErr w:type="spellEnd"/>
+      <w:r>
+        <w:rPr>
+          <w:lang w:val="vi-VN"/>
+        </w:rPr>
+        <w:t xml:space="preserve"> chia </w:t>
+      </w:r>
+      <w:proofErr w:type="spellStart"/>
+      <w:r>
+        <w:rPr>
+          <w:lang w:val="vi-VN"/>
+        </w:rPr>
+        <w:t>sẻ</w:t>
+      </w:r>
+      <w:proofErr w:type="spellEnd"/>
+      <w:r>
+        <w:rPr>
+          <w:lang w:val="vi-VN"/>
+        </w:rPr>
+        <w:t xml:space="preserve"> cho </w:t>
+      </w:r>
+      <w:proofErr w:type="spellStart"/>
+      <w:r>
+        <w:rPr>
+          <w:lang w:val="vi-VN"/>
+        </w:rPr>
+        <w:t>người</w:t>
+      </w:r>
+      <w:proofErr w:type="spellEnd"/>
+      <w:r>
+        <w:rPr>
+          <w:lang w:val="vi-VN"/>
+        </w:rPr>
+        <w:t xml:space="preserve"> </w:t>
+      </w:r>
+      <w:proofErr w:type="spellStart"/>
+      <w:r>
+        <w:rPr>
+          <w:lang w:val="vi-VN"/>
+        </w:rPr>
+        <w:t>khác</w:t>
+      </w:r>
+      <w:proofErr w:type="spellEnd"/>
+      <w:r>
+        <w:rPr>
+          <w:lang w:val="vi-VN"/>
+        </w:rPr>
+        <w:t xml:space="preserve"> </w:t>
+      </w:r>
+      <w:proofErr w:type="spellStart"/>
+      <w:r>
+        <w:rPr>
+          <w:lang w:val="vi-VN"/>
+        </w:rPr>
+        <w:t>vì</w:t>
+      </w:r>
+      <w:proofErr w:type="spellEnd"/>
+      <w:r>
+        <w:rPr>
+          <w:lang w:val="vi-VN"/>
+        </w:rPr>
+        <w:t xml:space="preserve"> </w:t>
+      </w:r>
+      <w:proofErr w:type="spellStart"/>
+      <w:r>
+        <w:rPr>
+          <w:lang w:val="vi-VN"/>
+        </w:rPr>
+        <w:t>nó</w:t>
+      </w:r>
+      <w:proofErr w:type="spellEnd"/>
+      <w:r>
+        <w:rPr>
+          <w:lang w:val="vi-VN"/>
+        </w:rPr>
+        <w:t xml:space="preserve"> </w:t>
+      </w:r>
+      <w:proofErr w:type="spellStart"/>
+      <w:r>
+        <w:rPr>
+          <w:lang w:val="vi-VN"/>
+        </w:rPr>
+        <w:t>được</w:t>
+      </w:r>
+      <w:proofErr w:type="spellEnd"/>
+      <w:r>
+        <w:rPr>
+          <w:lang w:val="vi-VN"/>
+        </w:rPr>
+        <w:t xml:space="preserve"> </w:t>
+      </w:r>
+      <w:proofErr w:type="spellStart"/>
+      <w:r>
+        <w:rPr>
+          <w:lang w:val="vi-VN"/>
+        </w:rPr>
+        <w:t>tạo</w:t>
+      </w:r>
+      <w:proofErr w:type="spellEnd"/>
+      <w:r>
+        <w:rPr>
+          <w:lang w:val="vi-VN"/>
+        </w:rPr>
+        <w:t xml:space="preserve"> ra </w:t>
+      </w:r>
+      <w:proofErr w:type="spellStart"/>
+      <w:r>
+        <w:rPr>
+          <w:lang w:val="vi-VN"/>
+        </w:rPr>
+        <w:t>với</w:t>
+      </w:r>
+      <w:proofErr w:type="spellEnd"/>
+      <w:r>
+        <w:rPr>
+          <w:lang w:val="vi-VN"/>
+        </w:rPr>
+        <w:t xml:space="preserve"> </w:t>
+      </w:r>
+      <w:proofErr w:type="spellStart"/>
+      <w:r>
+        <w:rPr>
+          <w:lang w:val="vi-VN"/>
+        </w:rPr>
+        <w:t>sự</w:t>
+      </w:r>
+      <w:proofErr w:type="spellEnd"/>
+      <w:r>
+        <w:rPr>
+          <w:lang w:val="vi-VN"/>
+        </w:rPr>
+        <w:t xml:space="preserve"> </w:t>
+      </w:r>
+      <w:proofErr w:type="spellStart"/>
+      <w:r>
+        <w:rPr>
+          <w:lang w:val="vi-VN"/>
+        </w:rPr>
+        <w:t>phụ</w:t>
+      </w:r>
+      <w:proofErr w:type="spellEnd"/>
+      <w:r>
+        <w:rPr>
+          <w:lang w:val="vi-VN"/>
+        </w:rPr>
+        <w:t xml:space="preserve"> </w:t>
+      </w:r>
+      <w:proofErr w:type="spellStart"/>
+      <w:r>
+        <w:rPr>
+          <w:lang w:val="vi-VN"/>
+        </w:rPr>
+        <w:t>thuộc</w:t>
+      </w:r>
+      <w:proofErr w:type="spellEnd"/>
+      <w:r>
+        <w:rPr>
+          <w:lang w:val="vi-VN"/>
+        </w:rPr>
+        <w:t xml:space="preserve"> </w:t>
+      </w:r>
+      <w:proofErr w:type="spellStart"/>
+      <w:r>
+        <w:rPr>
+          <w:lang w:val="vi-VN"/>
+        </w:rPr>
+        <w:t>vào</w:t>
+      </w:r>
+      <w:proofErr w:type="spellEnd"/>
+      <w:r>
+        <w:rPr>
+          <w:lang w:val="vi-VN"/>
+        </w:rPr>
+        <w:t xml:space="preserve"> phiên </w:t>
+      </w:r>
+      <w:proofErr w:type="spellStart"/>
+      <w:r>
+        <w:rPr>
+          <w:lang w:val="vi-VN"/>
+        </w:rPr>
+        <w:t>bản</w:t>
+      </w:r>
+      <w:proofErr w:type="spellEnd"/>
+      <w:r>
+        <w:rPr>
+          <w:lang w:val="vi-VN"/>
+        </w:rPr>
+        <w:t xml:space="preserve"> </w:t>
+      </w:r>
+      <w:proofErr w:type="spellStart"/>
+      <w:r>
+        <w:rPr>
+          <w:lang w:val="vi-VN"/>
+        </w:rPr>
+        <w:t>của</w:t>
+      </w:r>
+      <w:proofErr w:type="spellEnd"/>
+      <w:r>
+        <w:rPr>
+          <w:lang w:val="vi-VN"/>
+        </w:rPr>
+        <w:t xml:space="preserve"> </w:t>
+      </w:r>
+      <w:proofErr w:type="spellStart"/>
+      <w:r>
+        <w:rPr>
+          <w:lang w:val="vi-VN"/>
+        </w:rPr>
+        <w:t>nodejs</w:t>
+      </w:r>
+      <w:proofErr w:type="spellEnd"/>
+    </w:p>
+    <w:p>
+      <w:pPr>
+        <w:rPr>
+          <w:lang w:val="vi-VN"/>
+        </w:rPr>
+      </w:pPr>
+    </w:p>
+    <w:p>
+      <w:pPr>
+        <w:rPr>
+          <w:lang w:val="vi-VN"/>
+        </w:rPr>
+      </w:pPr>
+      <w:proofErr w:type="spellStart"/>
+      <w:r>
+        <w:rPr>
+          <w:lang w:val="vi-VN"/>
+        </w:rPr>
+        <w:t>Sử</w:t>
+      </w:r>
+      <w:proofErr w:type="spellEnd"/>
+      <w:r>
+        <w:rPr>
+          <w:lang w:val="vi-VN"/>
+        </w:rPr>
+        <w:t xml:space="preserve"> </w:t>
+      </w:r>
+      <w:proofErr w:type="spellStart"/>
+      <w:r>
+        <w:rPr>
+          <w:lang w:val="vi-VN"/>
+        </w:rPr>
+        <w:t>dụng</w:t>
+      </w:r>
+      <w:proofErr w:type="spellEnd"/>
+      <w:r>
+        <w:rPr>
+          <w:lang w:val="vi-VN"/>
+        </w:rPr>
+        <w:t xml:space="preserve"> </w:t>
+      </w:r>
+      <w:proofErr w:type="spellStart"/>
+      <w:r>
+        <w:rPr>
+          <w:lang w:val="vi-VN"/>
+        </w:rPr>
+        <w:t>gitignore</w:t>
+      </w:r>
+      <w:proofErr w:type="spellEnd"/>
+      <w:r>
+        <w:rPr>
+          <w:lang w:val="vi-VN"/>
+        </w:rPr>
+        <w:t xml:space="preserve"> </w:t>
+      </w:r>
+      <w:proofErr w:type="spellStart"/>
+      <w:r>
+        <w:rPr>
+          <w:lang w:val="vi-VN"/>
+        </w:rPr>
+        <w:t>để</w:t>
+      </w:r>
+      <w:proofErr w:type="spellEnd"/>
+      <w:r>
+        <w:rPr>
+          <w:lang w:val="vi-VN"/>
+        </w:rPr>
+        <w:t xml:space="preserve"> </w:t>
+      </w:r>
+      <w:proofErr w:type="spellStart"/>
+      <w:r>
+        <w:rPr>
+          <w:lang w:val="vi-VN"/>
+        </w:rPr>
+        <w:t>bỏ</w:t>
+      </w:r>
+      <w:proofErr w:type="spellEnd"/>
+      <w:r>
+        <w:rPr>
+          <w:lang w:val="vi-VN"/>
+        </w:rPr>
+        <w:t xml:space="preserve"> qua </w:t>
+      </w:r>
+      <w:proofErr w:type="spellStart"/>
+      <w:r>
+        <w:rPr>
+          <w:lang w:val="vi-VN"/>
+        </w:rPr>
+        <w:t>các</w:t>
+      </w:r>
+      <w:proofErr w:type="spellEnd"/>
+      <w:r>
+        <w:rPr>
+          <w:lang w:val="vi-VN"/>
+        </w:rPr>
+        <w:t xml:space="preserve"> </w:t>
+      </w:r>
+      <w:proofErr w:type="spellStart"/>
+      <w:r>
+        <w:rPr>
+          <w:lang w:val="vi-VN"/>
+        </w:rPr>
+        <w:t>file</w:t>
+      </w:r>
+      <w:proofErr w:type="spellEnd"/>
+      <w:r>
+        <w:rPr>
+          <w:lang w:val="vi-VN"/>
+        </w:rPr>
+        <w:t xml:space="preserve"> hay thư </w:t>
+      </w:r>
+      <w:proofErr w:type="spellStart"/>
+      <w:r>
+        <w:rPr>
+          <w:lang w:val="vi-VN"/>
+        </w:rPr>
+        <w:t>mục</w:t>
+      </w:r>
+      <w:proofErr w:type="spellEnd"/>
+      <w:r>
+        <w:rPr>
+          <w:lang w:val="vi-VN"/>
+        </w:rPr>
+        <w:t xml:space="preserve"> không </w:t>
+      </w:r>
+      <w:proofErr w:type="spellStart"/>
+      <w:r>
+        <w:rPr>
+          <w:lang w:val="vi-VN"/>
+        </w:rPr>
+        <w:t>muốn</w:t>
+      </w:r>
+      <w:proofErr w:type="spellEnd"/>
+      <w:r>
+        <w:rPr>
+          <w:lang w:val="vi-VN"/>
+        </w:rPr>
+        <w:t xml:space="preserve"> </w:t>
+      </w:r>
+      <w:proofErr w:type="spellStart"/>
+      <w:r>
+        <w:rPr>
+          <w:lang w:val="vi-VN"/>
+        </w:rPr>
+        <w:t>đẩy</w:t>
+      </w:r>
+      <w:proofErr w:type="spellEnd"/>
+      <w:r>
+        <w:rPr>
+          <w:lang w:val="vi-VN"/>
+        </w:rPr>
+        <w:t xml:space="preserve"> lên </w:t>
+      </w:r>
+      <w:proofErr w:type="spellStart"/>
+      <w:r>
+        <w:rPr>
+          <w:lang w:val="vi-VN"/>
+        </w:rPr>
+        <w:t>github</w:t>
+      </w:r>
+      <w:proofErr w:type="spellEnd"/>
+    </w:p>
+    <w:p>
+      <w:pPr>
+        <w:rPr>
+          <w:lang w:val="vi-VN"/>
+        </w:rPr>
+      </w:pPr>
+      <w:r>
+        <w:rPr>
+          <w:lang w:val="vi-VN"/>
+        </w:rPr>
+        <w:t xml:space="preserve"> </w:t>
+      </w:r>
+    </w:p>
+    <w:p>
+      <w:pPr>
+        <w:rPr>
+          <w:lang w:val="vi-VN"/>
+        </w:rPr>
+      </w:pPr>
+    </w:p>
+    <w:p>
+      <w:pPr>
+        <w:rPr>
+          <w:lang w:val="vi-VN"/>
+        </w:rPr>
+      </w:pPr>
+    </w:p>
+    <w:p>
+      <w:pPr>
+        <w:rPr>
+          <w:lang w:val="vi-VN"/>
+        </w:rPr>
+      </w:pPr>
     </w:p>
     <w:p>
       <w:pPr>
@@ -1102,6 +2373,29 @@
     <w:semiHidden/>
     <w:unhideWhenUsed/>
   </w:style>
+  <w:style w:type="character" w:styleId="a3">
+    <w:name w:val="Hyperlink"/>
+    <w:basedOn w:val="a0"/>
+    <w:uiPriority w:val="99"/>
+    <w:unhideWhenUsed/>
+    <w:rsid w:val="007F0F07"/>
+    <w:rPr>
+      <w:color w:val="0563C1" w:themeColor="hyperlink"/>
+      <w:u w:val="single"/>
+    </w:rPr>
+  </w:style>
+  <w:style w:type="character" w:styleId="a4">
+    <w:name w:val="Unresolved Mention"/>
+    <w:basedOn w:val="a0"/>
+    <w:uiPriority w:val="99"/>
+    <w:semiHidden/>
+    <w:unhideWhenUsed/>
+    <w:rsid w:val="007F0F07"/>
+    <w:rPr>
+      <w:color w:val="605E5C"/>
+      <w:shd w:val="clear" w:color="auto" w:fill="E1DFDD"/>
+    </w:rPr>
+  </w:style>
 </w:styles>
 </file>
 

</xml_diff>